<commit_message>
readme and trst plan updated
</commit_message>
<xml_diff>
--- a/docs/Test Plan.docx
+++ b/docs/Test Plan.docx
@@ -70,13 +70,6 @@
     </w:p>
     <w:p>
       <w:pPr>
-        <w:rPr>
-          <w:rFonts w:ascii="Arial" w:hAnsi="Arial" w:cs="Arial"/>
-        </w:rPr>
-      </w:pPr>
-    </w:p>
-    <w:p>
-      <w:pPr>
         <w:pStyle w:val="ListParagraph"/>
         <w:numPr>
           <w:ilvl w:val="0"/>
@@ -614,20 +607,20 @@
         <w:rPr>
           <w:rFonts w:ascii="Arial" w:hAnsi="Arial" w:cs="Arial"/>
         </w:rPr>
+        <w:t>Click on any button in the Sell grid column.</w:t>
+      </w:r>
+    </w:p>
+    <w:p>
+      <w:pPr>
+        <w:rPr>
+          <w:rFonts w:ascii="Arial" w:hAnsi="Arial" w:cs="Arial"/>
+        </w:rPr>
+      </w:pPr>
+      <w:r>
+        <w:rPr>
+          <w:rFonts w:ascii="Arial" w:hAnsi="Arial" w:cs="Arial"/>
+        </w:rPr>
         <w:lastRenderedPageBreak/>
-        <w:t>Click on any button in the Sell grid column.</w:t>
-      </w:r>
-    </w:p>
-    <w:p>
-      <w:pPr>
-        <w:rPr>
-          <w:rFonts w:ascii="Arial" w:hAnsi="Arial" w:cs="Arial"/>
-        </w:rPr>
-      </w:pPr>
-      <w:r>
-        <w:rPr>
-          <w:rFonts w:ascii="Arial" w:hAnsi="Arial" w:cs="Arial"/>
-        </w:rPr>
         <w:t xml:space="preserve">Expected result: all grid buttons disabled. Edit form for Sell currency is shown with data populated: </w:t>
       </w:r>
     </w:p>
@@ -1234,7 +1227,6 @@
         <w:rPr>
           <w:rFonts w:ascii="Arial" w:hAnsi="Arial" w:cs="Arial"/>
         </w:rPr>
-        <w:lastRenderedPageBreak/>
         <w:t xml:space="preserve">Expected result: “Amount should not be </w:t>
       </w:r>
       <w:r>
@@ -1271,6 +1263,7 @@
         <w:rPr>
           <w:rFonts w:ascii="Arial" w:hAnsi="Arial" w:cs="Arial"/>
         </w:rPr>
+        <w:lastRenderedPageBreak/>
         <w:t>On the edit form for Send/Receive set amount below shown in the Amount grid field and above 10, set person and click Send button.</w:t>
       </w:r>
     </w:p>
@@ -1789,7 +1782,6 @@
         <w:rPr>
           <w:rFonts w:ascii="Arial" w:hAnsi="Arial" w:cs="Arial"/>
         </w:rPr>
-        <w:lastRenderedPageBreak/>
         <w:t>Expected result.</w:t>
       </w:r>
       <w:proofErr w:type="gramEnd"/>
@@ -1815,6 +1807,7 @@
         <w:rPr>
           <w:rFonts w:ascii="Arial" w:hAnsi="Arial" w:cs="Arial"/>
         </w:rPr>
+        <w:lastRenderedPageBreak/>
         <w:t>On the Admin page populated all 5 controls with valid values and click Update button.</w:t>
       </w:r>
     </w:p>
@@ -2080,22 +2073,79 @@
         <w:rPr>
           <w:rFonts w:ascii="Arial" w:hAnsi="Arial" w:cs="Arial"/>
         </w:rPr>
-        <w:t xml:space="preserve"> </w:t>
-      </w:r>
+        <w:t xml:space="preserve"> a</w:t>
+      </w:r>
+      <w:r>
+        <w:rPr>
+          <w:rFonts w:ascii="Arial" w:hAnsi="Arial" w:cs="Arial"/>
+        </w:rPr>
+        <w:t>pproximately every 10 seconds.</w:t>
+      </w:r>
+    </w:p>
+    <w:p>
+      <w:pPr>
+        <w:pStyle w:val="ListParagraph"/>
+        <w:numPr>
+          <w:ilvl w:val="0"/>
+          <w:numId w:val="1"/>
+        </w:numPr>
+        <w:rPr>
+          <w:rFonts w:ascii="Arial" w:hAnsi="Arial" w:cs="Arial"/>
+        </w:rPr>
+      </w:pPr>
+      <w:r>
+        <w:rPr>
+          <w:rFonts w:ascii="Arial" w:hAnsi="Arial" w:cs="Arial"/>
+        </w:rPr>
+        <w:t>Set “</w:t>
+      </w:r>
+      <w:r>
+        <w:rPr>
+          <w:rFonts w:ascii="Arial" w:hAnsi="Arial" w:cs="Arial"/>
+        </w:rPr>
+        <w:t>Refresh currency exchange rates</w:t>
+      </w:r>
+      <w:r>
+        <w:rPr>
+          <w:rFonts w:ascii="Arial" w:hAnsi="Arial" w:cs="Arial"/>
+        </w:rPr>
+        <w:t>” setting from some positive value to 0 on the Admin page. Click Update.</w:t>
+      </w:r>
+    </w:p>
+    <w:p>
+      <w:pPr>
+        <w:rPr>
+          <w:rFonts w:ascii="Arial" w:hAnsi="Arial" w:cs="Arial"/>
+        </w:rPr>
+      </w:pPr>
       <w:proofErr w:type="gramStart"/>
       <w:r>
         <w:rPr>
           <w:rFonts w:ascii="Arial" w:hAnsi="Arial" w:cs="Arial"/>
         </w:rPr>
-        <w:t>Approximately</w:t>
+        <w:t>Expected result.</w:t>
       </w:r>
       <w:proofErr w:type="gramEnd"/>
       <w:r>
         <w:rPr>
           <w:rFonts w:ascii="Arial" w:hAnsi="Arial" w:cs="Arial"/>
         </w:rPr>
-        <w:t xml:space="preserve"> every 10 seconds.</w:t>
-      </w:r>
+        <w:t xml:space="preserve"> Update service will no longer update exchange rates.</w:t>
+      </w:r>
+    </w:p>
+    <w:p>
+      <w:pPr>
+        <w:rPr>
+          <w:rFonts w:ascii="Arial" w:hAnsi="Arial" w:cs="Arial"/>
+        </w:rPr>
+      </w:pPr>
+    </w:p>
+    <w:p>
+      <w:pPr>
+        <w:rPr>
+          <w:rFonts w:ascii="Arial" w:hAnsi="Arial" w:cs="Arial"/>
+        </w:rPr>
+      </w:pPr>
     </w:p>
     <w:p>
       <w:pPr>

</xml_diff>